<commit_message>
Updated meetings, removed unnecessary files
</commit_message>
<xml_diff>
--- a/docs/Milestone1_US_AccTests/UserStoriesSEPT.docx
+++ b/docs/Milestone1_US_AccTests/UserStoriesSEPT.docx
@@ -89,21 +89,8 @@
                 <w:sz w:val="28"/>
                 <w:szCs w:val="28"/>
               </w:rPr>
-              <w:t>Story #</w:t>
-            </w:r>
-            <w:proofErr w:type="gramStart"/>
-            <w:r>
-              <w:rPr>
-                <w:rFonts w:ascii="Calibri" w:eastAsia="Times New Roman" w:hAnsi="Calibri" w:cs="Calibri"/>
-                <w:b/>
-                <w:bCs/>
-                <w:color w:val="000000"/>
-                <w:sz w:val="28"/>
-                <w:szCs w:val="28"/>
-              </w:rPr>
-              <w:t>1 :</w:t>
-            </w:r>
-            <w:proofErr w:type="gramEnd"/>
+              <w:t>Story #1 :</w:t>
+            </w:r>
             <w:r>
               <w:rPr>
                 <w:rFonts w:ascii="Calibri" w:eastAsia="Times New Roman" w:hAnsi="Calibri" w:cs="Calibri"/>
@@ -1880,21 +1867,8 @@
                 <w:szCs w:val="28"/>
               </w:rPr>
               <w:lastRenderedPageBreak/>
-              <w:t>Story #</w:t>
-            </w:r>
-            <w:proofErr w:type="gramStart"/>
-            <w:r>
-              <w:rPr>
-                <w:rFonts w:ascii="Calibri" w:eastAsia="Times New Roman" w:hAnsi="Calibri" w:cs="Calibri"/>
-                <w:b/>
-                <w:bCs/>
-                <w:color w:val="000000"/>
-                <w:sz w:val="28"/>
-                <w:szCs w:val="28"/>
-              </w:rPr>
-              <w:t>2 :</w:t>
-            </w:r>
-            <w:proofErr w:type="gramEnd"/>
+              <w:t>Story #2 :</w:t>
+            </w:r>
             <w:r>
               <w:rPr>
                 <w:rFonts w:ascii="Calibri" w:eastAsia="Times New Roman" w:hAnsi="Calibri" w:cs="Calibri"/>
@@ -3720,21 +3694,8 @@
                 <w:szCs w:val="28"/>
               </w:rPr>
               <w:lastRenderedPageBreak/>
-              <w:t>Story #</w:t>
-            </w:r>
-            <w:proofErr w:type="gramStart"/>
-            <w:r>
-              <w:rPr>
-                <w:rFonts w:ascii="Calibri" w:eastAsia="Times New Roman" w:hAnsi="Calibri" w:cs="Calibri"/>
-                <w:b/>
-                <w:bCs/>
-                <w:color w:val="000000"/>
-                <w:sz w:val="28"/>
-                <w:szCs w:val="28"/>
-              </w:rPr>
-              <w:t>3 :</w:t>
-            </w:r>
-            <w:proofErr w:type="gramEnd"/>
+              <w:t>Story #3 :</w:t>
+            </w:r>
             <w:r>
               <w:rPr>
                 <w:rFonts w:ascii="Calibri" w:eastAsia="Times New Roman" w:hAnsi="Calibri" w:cs="Calibri"/>
@@ -16896,7 +16857,6 @@
               <w:lastRenderedPageBreak/>
               <w:t>Story </w:t>
             </w:r>
-            <w:proofErr w:type="gramStart"/>
             <w:r>
               <w:rPr>
                 <w:rFonts w:ascii="Calibri" w:eastAsia="Times New Roman" w:hAnsi="Calibri" w:cs="Calibri"/>
@@ -16919,7 +16879,6 @@
               </w:rPr>
               <w:t> :</w:t>
             </w:r>
-            <w:proofErr w:type="gramEnd"/>
             <w:r>
               <w:rPr>
                 <w:rFonts w:ascii="Calibri" w:eastAsia="Times New Roman" w:hAnsi="Calibri" w:cs="Calibri"/>
@@ -18200,7 +18159,6 @@
               <w:lastRenderedPageBreak/>
               <w:t>Story </w:t>
             </w:r>
-            <w:proofErr w:type="gramStart"/>
             <w:r>
               <w:rPr>
                 <w:rFonts w:ascii="Calibri" w:eastAsia="Times New Roman" w:hAnsi="Calibri" w:cs="Calibri"/>
@@ -18223,7 +18181,6 @@
               </w:rPr>
               <w:t xml:space="preserve"> :</w:t>
             </w:r>
-            <w:proofErr w:type="gramEnd"/>
             <w:r>
               <w:rPr>
                 <w:rFonts w:ascii="Calibri" w:eastAsia="Times New Roman" w:hAnsi="Calibri" w:cs="Calibri"/>
@@ -20422,25 +20379,7 @@
                 <w:sz w:val="24"/>
                 <w:szCs w:val="24"/>
               </w:rPr>
-              <w:t xml:space="preserve">Customers Check for Availability </w:t>
-            </w:r>
-            <w:proofErr w:type="gramStart"/>
-            <w:r>
-              <w:rPr>
-                <w:rFonts w:ascii="Calibri" w:eastAsia="Calibri" w:hAnsi="Calibri" w:cs="Calibri"/>
-                <w:sz w:val="24"/>
-                <w:szCs w:val="24"/>
-              </w:rPr>
-              <w:t>For</w:t>
-            </w:r>
-            <w:proofErr w:type="gramEnd"/>
-            <w:r>
-              <w:rPr>
-                <w:rFonts w:ascii="Calibri" w:eastAsia="Calibri" w:hAnsi="Calibri" w:cs="Calibri"/>
-                <w:sz w:val="24"/>
-                <w:szCs w:val="24"/>
-              </w:rPr>
-              <w:t xml:space="preserve"> a Service</w:t>
+              <w:t>Customers Check for Availability For a Service</w:t>
             </w:r>
           </w:p>
         </w:tc>
@@ -21036,7 +20975,6 @@
                 <w:vertAlign w:val="subscript"/>
               </w:rPr>
             </w:pPr>
-            <w:proofErr w:type="gramStart"/>
             <w:r>
               <w:rPr>
                 <w:rFonts w:ascii="Calibri" w:eastAsia="Calibri" w:hAnsi="Calibri" w:cs="Calibri"/>
@@ -21057,7 +20995,6 @@
               </w:rPr>
               <w:t>a</w:t>
             </w:r>
-            <w:proofErr w:type="gramEnd"/>
             <w:r>
               <w:rPr>
                 <w:rFonts w:ascii="Calibri" w:eastAsia="Calibri" w:hAnsi="Calibri" w:cs="Calibri"/>
@@ -25525,27 +25462,7 @@
                 <w:szCs w:val="24"/>
                 <w:vertAlign w:val="subscript"/>
               </w:rPr>
-              <w:t xml:space="preserve">I have entered </w:t>
-            </w:r>
-            <w:r>
-              <w:rPr>
-                <w:rFonts w:ascii="Calibri" w:eastAsia="Times New Roman" w:hAnsi="Calibri" w:cs="Calibri"/>
-                <w:color w:val="000000"/>
-                <w:sz w:val="24"/>
-                <w:szCs w:val="24"/>
-                <w:vertAlign w:val="subscript"/>
-              </w:rPr>
-              <w:t>in</w:t>
-            </w:r>
-            <w:r>
-              <w:rPr>
-                <w:rFonts w:ascii="Calibri" w:eastAsia="Times New Roman" w:hAnsi="Calibri" w:cs="Calibri"/>
-                <w:color w:val="000000"/>
-                <w:sz w:val="24"/>
-                <w:szCs w:val="24"/>
-                <w:vertAlign w:val="subscript"/>
-              </w:rPr>
-              <w:t>correct log</w:t>
+              <w:t>I have entered incorrect log</w:t>
             </w:r>
             <w:r>
               <w:rPr>
@@ -26082,19 +25999,7 @@
                 <w:szCs w:val="24"/>
                 <w:vertAlign w:val="subscript"/>
               </w:rPr>
-              <w:t xml:space="preserve">            </w:t>
-            </w:r>
-            <w:r>
-              <w:rPr>
-                <w:rFonts w:ascii="Calibri" w:eastAsia="Times New Roman" w:hAnsi="Calibri" w:cs="Calibri"/>
-                <w:b/>
-                <w:bCs/>
-                <w:color w:val="000000"/>
-                <w:sz w:val="24"/>
-                <w:szCs w:val="24"/>
-                <w:vertAlign w:val="subscript"/>
-              </w:rPr>
-              <w:t xml:space="preserve"> </w:t>
+              <w:t xml:space="preserve">             </w:t>
             </w:r>
             <w:r>
               <w:rPr>
@@ -27475,17 +27380,7 @@
                 <w:szCs w:val="24"/>
                 <w:vertAlign w:val="subscript"/>
               </w:rPr>
-              <w:t xml:space="preserve">not </w:t>
-            </w:r>
-            <w:r>
-              <w:rPr>
-                <w:rFonts w:ascii="Calibri" w:eastAsia="Times New Roman" w:hAnsi="Calibri" w:cs="Calibri"/>
-                <w:color w:val="404040"/>
-                <w:sz w:val="24"/>
-                <w:szCs w:val="24"/>
-                <w:vertAlign w:val="subscript"/>
-              </w:rPr>
-              <w:t>signed in</w:t>
+              <w:t>not signed in</w:t>
             </w:r>
           </w:p>
           <w:p>
@@ -27720,17 +27615,7 @@
                 <w:szCs w:val="24"/>
                 <w:vertAlign w:val="subscript"/>
               </w:rPr>
-              <w:t xml:space="preserve">that I am </w:t>
-            </w:r>
-            <w:r>
-              <w:rPr>
-                <w:rFonts w:ascii="Calibri" w:eastAsia="Times New Roman" w:hAnsi="Calibri" w:cs="Calibri"/>
-                <w:color w:val="404040"/>
-                <w:sz w:val="24"/>
-                <w:szCs w:val="24"/>
-                <w:vertAlign w:val="subscript"/>
-              </w:rPr>
-              <w:t>not registered</w:t>
+              <w:t>that I am not registered</w:t>
             </w:r>
           </w:p>
           <w:p>
@@ -28184,16 +28069,7 @@
                 <w:sz w:val="24"/>
                 <w:szCs w:val="24"/>
               </w:rPr>
-              <w:t>Edit</w:t>
-            </w:r>
-            <w:r>
-              <w:rPr>
-                <w:rFonts w:ascii="Calibri" w:eastAsia="Times New Roman" w:hAnsi="Calibri" w:cs="Calibri"/>
-                <w:color w:val="262626"/>
-                <w:sz w:val="24"/>
-                <w:szCs w:val="24"/>
-              </w:rPr>
-              <w:t xml:space="preserve"> </w:t>
+              <w:t xml:space="preserve">Edit </w:t>
             </w:r>
             <w:r>
               <w:rPr>
@@ -29176,47 +29052,7 @@
                 <w:szCs w:val="24"/>
                 <w:vertAlign w:val="subscript"/>
               </w:rPr>
-              <w:t xml:space="preserve">the form for the profile data including </w:t>
-            </w:r>
-            <w:r>
-              <w:rPr>
-                <w:rFonts w:ascii="Calibri" w:eastAsia="Times New Roman" w:hAnsi="Calibri" w:cs="Calibri"/>
-                <w:color w:val="404040"/>
-                <w:sz w:val="24"/>
-                <w:szCs w:val="24"/>
-                <w:vertAlign w:val="subscript"/>
-              </w:rPr>
-              <w:t>name, username, address</w:t>
-            </w:r>
-            <w:r>
-              <w:rPr>
-                <w:rFonts w:ascii="Calibri" w:eastAsia="Times New Roman" w:hAnsi="Calibri" w:cs="Calibri"/>
-                <w:color w:val="404040"/>
-                <w:sz w:val="24"/>
-                <w:szCs w:val="24"/>
-                <w:vertAlign w:val="subscript"/>
-              </w:rPr>
-              <w:t>,</w:t>
-            </w:r>
-            <w:r>
-              <w:rPr>
-                <w:rFonts w:ascii="Calibri" w:eastAsia="Times New Roman" w:hAnsi="Calibri" w:cs="Calibri"/>
-                <w:color w:val="404040"/>
-                <w:sz w:val="24"/>
-                <w:szCs w:val="24"/>
-                <w:vertAlign w:val="subscript"/>
-              </w:rPr>
-              <w:t xml:space="preserve"> contact number</w:t>
-            </w:r>
-            <w:r>
-              <w:rPr>
-                <w:rFonts w:ascii="Calibri" w:eastAsia="Times New Roman" w:hAnsi="Calibri" w:cs="Calibri"/>
-                <w:color w:val="404040"/>
-                <w:sz w:val="24"/>
-                <w:szCs w:val="24"/>
-                <w:vertAlign w:val="subscript"/>
-              </w:rPr>
-              <w:t xml:space="preserve"> is displayed</w:t>
+              <w:t>the form for the profile data including name, username, address, contact number is displayed</w:t>
             </w:r>
           </w:p>
           <w:p>
@@ -29520,27 +29356,7 @@
                 <w:szCs w:val="24"/>
                 <w:vertAlign w:val="subscript"/>
               </w:rPr>
-              <w:t xml:space="preserve">try to edit my profile data (with </w:t>
-            </w:r>
-            <w:r>
-              <w:rPr>
-                <w:rFonts w:ascii="Calibri" w:eastAsia="Times New Roman" w:hAnsi="Calibri" w:cs="Calibri"/>
-                <w:color w:val="404040"/>
-                <w:sz w:val="24"/>
-                <w:szCs w:val="24"/>
-                <w:vertAlign w:val="subscript"/>
-              </w:rPr>
-              <w:t xml:space="preserve">any </w:t>
-            </w:r>
-            <w:r>
-              <w:rPr>
-                <w:rFonts w:ascii="Calibri" w:eastAsia="Times New Roman" w:hAnsi="Calibri" w:cs="Calibri"/>
-                <w:color w:val="404040"/>
-                <w:sz w:val="24"/>
-                <w:szCs w:val="24"/>
-                <w:vertAlign w:val="subscript"/>
-              </w:rPr>
-              <w:t>correct input)</w:t>
+              <w:t>try to edit my profile data (with any correct input)</w:t>
             </w:r>
           </w:p>
           <w:p>
@@ -29634,37 +29450,7 @@
                 <w:szCs w:val="24"/>
                 <w:vertAlign w:val="subscript"/>
               </w:rPr>
-              <w:t xml:space="preserve">and the profile is </w:t>
-            </w:r>
-            <w:r>
-              <w:rPr>
-                <w:rFonts w:ascii="Calibri" w:eastAsia="Times New Roman" w:hAnsi="Calibri" w:cs="Calibri"/>
-                <w:color w:val="404040"/>
-                <w:sz w:val="24"/>
-                <w:szCs w:val="24"/>
-                <w:vertAlign w:val="subscript"/>
-              </w:rPr>
-              <w:t xml:space="preserve">not </w:t>
-            </w:r>
-            <w:r>
-              <w:rPr>
-                <w:rFonts w:ascii="Calibri" w:eastAsia="Times New Roman" w:hAnsi="Calibri" w:cs="Calibri"/>
-                <w:color w:val="404040"/>
-                <w:sz w:val="24"/>
-                <w:szCs w:val="24"/>
-                <w:vertAlign w:val="subscript"/>
-              </w:rPr>
-              <w:t>updated with new inputs</w:t>
-            </w:r>
-            <w:r>
-              <w:rPr>
-                <w:rFonts w:ascii="Calibri" w:eastAsia="Times New Roman" w:hAnsi="Calibri" w:cs="Calibri"/>
-                <w:color w:val="404040"/>
-                <w:sz w:val="24"/>
-                <w:szCs w:val="24"/>
-                <w:vertAlign w:val="subscript"/>
-              </w:rPr>
-              <w:t>; displays error message to indicate incorrect inputs</w:t>
+              <w:t>and the profile is not updated with new inputs; displays error message to indicate incorrect inputs</w:t>
             </w:r>
           </w:p>
           <w:p>

</xml_diff>